<commit_message>
Kern en slot presentatie week 3 gemaakt.
</commit_message>
<xml_diff>
--- a/Practicum/Week_3/Presentatie/Presentatie_week_3.docx
+++ b/Practicum/Week_3/Presentatie/Presentatie_week_3.docx
@@ -1,6 +1,6 @@
 
 <file path=word/document.xml><?xml version="1.0" encoding="utf-8"?>
-<w:document xmlns:wpc="http://schemas.microsoft.com/office/word/2010/wordprocessingCanvas" xmlns:mc="http://schemas.openxmlformats.org/markup-compatibility/2006" xmlns:o="urn:schemas-microsoft-com:office:office" xmlns:r="http://schemas.openxmlformats.org/officeDocument/2006/relationships" xmlns:m="http://schemas.openxmlformats.org/officeDocument/2006/math" xmlns:v="urn:schemas-microsoft-com:vml" xmlns:wp14="http://schemas.microsoft.com/office/word/2010/wordprocessingDrawing" xmlns:wp="http://schemas.openxmlformats.org/drawingml/2006/wordprocessingDrawing" xmlns:w10="urn:schemas-microsoft-com:office:word" xmlns:w="http://schemas.openxmlformats.org/wordprocessingml/2006/main" xmlns:w14="http://schemas.microsoft.com/office/word/2010/wordml" xmlns:w15="http://schemas.microsoft.com/office/word/2012/wordml" xmlns:wpg="http://schemas.microsoft.com/office/word/2010/wordprocessingGroup" xmlns:wpi="http://schemas.microsoft.com/office/word/2010/wordprocessingInk" xmlns:wne="http://schemas.microsoft.com/office/word/2006/wordml" xmlns:wps="http://schemas.microsoft.com/office/word/2010/wordprocessingShape" mc:Ignorable="w14 w15 wp14">
+<w:document xmlns:wpc="http://schemas.microsoft.com/office/word/2010/wordprocessingCanvas" xmlns:cx="http://schemas.microsoft.com/office/drawing/2014/chartex" xmlns:cx1="http://schemas.microsoft.com/office/drawing/2015/9/8/chartex" xmlns:cx2="http://schemas.microsoft.com/office/drawing/2015/10/21/chartex" xmlns:mc="http://schemas.openxmlformats.org/markup-compatibility/2006" xmlns:o="urn:schemas-microsoft-com:office:office" xmlns:r="http://schemas.openxmlformats.org/officeDocument/2006/relationships" xmlns:m="http://schemas.openxmlformats.org/officeDocument/2006/math" xmlns:v="urn:schemas-microsoft-com:vml" xmlns:wp14="http://schemas.microsoft.com/office/word/2010/wordprocessingDrawing" xmlns:wp="http://schemas.openxmlformats.org/drawingml/2006/wordprocessingDrawing" xmlns:w10="urn:schemas-microsoft-com:office:word" xmlns:w="http://schemas.openxmlformats.org/wordprocessingml/2006/main" xmlns:w14="http://schemas.microsoft.com/office/word/2010/wordml" xmlns:w15="http://schemas.microsoft.com/office/word/2012/wordml" xmlns:w16se="http://schemas.microsoft.com/office/word/2015/wordml/symex" xmlns:wpg="http://schemas.microsoft.com/office/word/2010/wordprocessingGroup" xmlns:wpi="http://schemas.microsoft.com/office/word/2010/wordprocessingInk" xmlns:wne="http://schemas.microsoft.com/office/word/2006/wordml" xmlns:wps="http://schemas.microsoft.com/office/word/2010/wordprocessingShape" mc:Ignorable="w14 w15 w16se wp14">
   <w:body>
     <w:tbl>
       <w:tblPr>
@@ -315,16 +315,42 @@
                 <w:numId w:val="5"/>
               </w:numPr>
             </w:pPr>
-            <w:commentRangeStart w:id="0"/>
+            <w:r>
+              <w:t>Ik was een tijdje terug in een winkel en daar hielden ze er een typerende verkooptechniek aan: al pratend door de informatie hee</w:t>
+            </w:r>
+            <w:r>
+              <w:t xml:space="preserve">n werd je met drankjes en hapjes </w:t>
+            </w:r>
+            <w:bookmarkStart w:id="0" w:name="_GoBack"/>
+            <w:bookmarkEnd w:id="0"/>
+            <w:r>
+              <w:t>lekker gemaakt. Het bereikte zijn doel totaal niet, het opdringerige aan het einde staat me nog steeds bij. Dit typeert hoe een goede opening en afsluiting  met elkaar in verhouding staat en hoe belangrijk het is dat deze allebei goed zijn;</w:t>
+            </w:r>
+          </w:p>
+          <w:p>
+            <w:pPr>
+              <w:pStyle w:val="Lijstalinea"/>
+              <w:numPr>
+                <w:ilvl w:val="1"/>
+                <w:numId w:val="5"/>
+              </w:numPr>
+            </w:pPr>
+            <w:r>
+              <w:t>[</w:t>
+            </w:r>
+            <w:commentRangeStart w:id="1"/>
             <w:r>
               <w:t>Op de basisschool een pakkende afsluiting was snoepjes uitdelen aan het einde van je presentatie.</w:t>
             </w:r>
-            <w:commentRangeEnd w:id="0"/>
+            <w:commentRangeEnd w:id="1"/>
             <w:r>
               <w:rPr>
                 <w:rStyle w:val="Verwijzingopmerking"/>
               </w:rPr>
-              <w:commentReference w:id="0"/>
+              <w:commentReference w:id="1"/>
+            </w:r>
+            <w:r>
+              <w:t>]</w:t>
             </w:r>
           </w:p>
           <w:p>
@@ -338,6 +364,9 @@
             <w:r>
               <w:t>Wij zullen vertellen welke mogelijkheden er zijn voor een goede opening en afsluiting</w:t>
             </w:r>
+            <w:r>
+              <w:t>;</w:t>
+            </w:r>
           </w:p>
           <w:p>
             <w:pPr>
@@ -350,6 +379,9 @@
             <w:r>
               <w:t>Allereerst bespreken we de opening en hierop volgt de afsluiting</w:t>
             </w:r>
+            <w:r>
+              <w:t>.</w:t>
+            </w:r>
           </w:p>
           <w:p>
             <w:pPr>
@@ -374,6 +406,9 @@
             <w:r>
               <w:t>Inleiding</w:t>
             </w:r>
+            <w:r>
+              <w:t>/opening:</w:t>
+            </w:r>
           </w:p>
           <w:p>
             <w:pPr>
@@ -384,7 +419,13 @@
               </w:numPr>
             </w:pPr>
             <w:r>
-              <w:t>Uiteraard is een inhoudelijk goede presentatie belangrijk, maar zoals in de vorige lessen aan bod is gekomen is het niet het belangrijkste</w:t>
+              <w:t>Uiteraard is een inhoudelijk goede presentatie belangrijk, maar zoals in de vorige</w:t>
+            </w:r>
+            <w:r>
+              <w:t xml:space="preserve"> lessen aan bod is gekomen is dit</w:t>
+            </w:r>
+            <w:r>
+              <w:t xml:space="preserve"> niet het belangrijkste</w:t>
             </w:r>
           </w:p>
           <w:p>
@@ -578,6 +619,9 @@
             <w:r>
               <w:t>Afsluiting</w:t>
             </w:r>
+            <w:r>
+              <w:t>:</w:t>
+            </w:r>
           </w:p>
           <w:p>
             <w:pPr>
@@ -588,23 +632,89 @@
               </w:numPr>
             </w:pPr>
             <w:r>
-              <w:t xml:space="preserve">Do </w:t>
-            </w:r>
-            <w:proofErr w:type="spellStart"/>
-            <w:r>
-              <w:t>your</w:t>
-            </w:r>
-            <w:proofErr w:type="spellEnd"/>
+              <w:t>Ik ga u nu meer vertellen over de afsluiting van een presentatie. Ooit weleens gehad dat iemand of u zelf zijn presentatie afsloot met dat was het geloof ik, tenenkrommend… {publiek betrekken} Zo moet het dus niet!</w:t>
+            </w:r>
+          </w:p>
+          <w:p>
+            <w:pPr>
+              <w:pStyle w:val="Lijstalinea"/>
+              <w:numPr>
+                <w:ilvl w:val="2"/>
+                <w:numId w:val="5"/>
+              </w:numPr>
+            </w:pPr>
+            <w:r>
+              <w:t xml:space="preserve">Een goede presentatie kan helemaal worden afgebroken door zo’n einde, dat is zonde. </w:t>
+            </w:r>
             <w:r>
               <w:t xml:space="preserve"> </w:t>
             </w:r>
-            <w:proofErr w:type="spellStart"/>
-            <w:r>
-              <w:t>thing</w:t>
-            </w:r>
-            <w:proofErr w:type="spellEnd"/>
-            <w:r>
-              <w:t xml:space="preserve"> ;) </w:t>
+          </w:p>
+          <w:p>
+            <w:pPr>
+              <w:pStyle w:val="Lijstalinea"/>
+              <w:numPr>
+                <w:ilvl w:val="2"/>
+                <w:numId w:val="5"/>
+              </w:numPr>
+            </w:pPr>
+            <w:r>
+              <w:t>Er zijn daarentegen verschillende manieren om een presentatie wel goed af te sluiten;</w:t>
+            </w:r>
+          </w:p>
+          <w:p>
+            <w:pPr>
+              <w:pStyle w:val="Lijstalinea"/>
+              <w:numPr>
+                <w:ilvl w:val="2"/>
+                <w:numId w:val="5"/>
+              </w:numPr>
+            </w:pPr>
+            <w:r>
+              <w:t>Een goede manier is om een informatieve of indicatieve samenvatting te geven;</w:t>
+            </w:r>
+          </w:p>
+          <w:p>
+            <w:pPr>
+              <w:pStyle w:val="Lijstalinea"/>
+              <w:numPr>
+                <w:ilvl w:val="2"/>
+                <w:numId w:val="5"/>
+              </w:numPr>
+            </w:pPr>
+            <w:r>
+              <w:lastRenderedPageBreak/>
+              <w:t xml:space="preserve">Wanneer dit niet mogelijk is, is het verstandig je inhoud nog eens kritisch te bekijken. Wellicht dat hier iets aan schort; </w:t>
+            </w:r>
+            <w:r>
+              <w:t xml:space="preserve"> </w:t>
+            </w:r>
+          </w:p>
+          <w:p>
+            <w:pPr>
+              <w:pStyle w:val="Lijstalinea"/>
+              <w:numPr>
+                <w:ilvl w:val="2"/>
+                <w:numId w:val="5"/>
+              </w:numPr>
+            </w:pPr>
+            <w:r>
+              <w:t>E</w:t>
+            </w:r>
+            <w:r>
+              <w:t>en belangrijk aspect bij de afsluiting is deze nooit nieuwe informatie bevat;</w:t>
+            </w:r>
+          </w:p>
+          <w:p>
+            <w:pPr>
+              <w:pStyle w:val="Lijstalinea"/>
+              <w:numPr>
+                <w:ilvl w:val="2"/>
+                <w:numId w:val="5"/>
+              </w:numPr>
+            </w:pPr>
+            <w:r>
+              <w:t>Bij een presentatie waarmee je het publiek wilt overtuigen doe je dat juist wel: je werkt naar een climax en noemt het sterkste argument als laatst. Herhaling van je argumenten doet afbreuk aan de kracht, weersta deze verleiding dus! Sluit dan af met een uitsmijter.</w:t>
             </w:r>
           </w:p>
           <w:p>
@@ -618,8 +728,30 @@
             <w:r>
               <w:t>Slot</w:t>
             </w:r>
-            <w:bookmarkStart w:id="1" w:name="_GoBack"/>
-            <w:bookmarkEnd w:id="1"/>
+          </w:p>
+          <w:p>
+            <w:pPr>
+              <w:pStyle w:val="Lijstalinea"/>
+              <w:numPr>
+                <w:ilvl w:val="1"/>
+                <w:numId w:val="5"/>
+              </w:numPr>
+            </w:pPr>
+            <w:r>
+              <w:t xml:space="preserve">In deze presentatie is de kracht van een goede opening en afsluiting aan bod gekomen. Ook hoe je deze zaken moet aanpakken en moet implementeren in een presentatie zijn behandeld. </w:t>
+            </w:r>
+          </w:p>
+          <w:p>
+            <w:pPr>
+              <w:pStyle w:val="Lijstalinea"/>
+              <w:numPr>
+                <w:ilvl w:val="1"/>
+                <w:numId w:val="5"/>
+              </w:numPr>
+            </w:pPr>
+            <w:r>
+              <w:t>Zijn er nog vragen?</w:t>
+            </w:r>
           </w:p>
           <w:p/>
         </w:tc>
@@ -639,8 +771,8 @@
 </file>
 
 <file path=word/comments.xml><?xml version="1.0" encoding="utf-8"?>
-<w:comments xmlns:wpc="http://schemas.microsoft.com/office/word/2010/wordprocessingCanvas" xmlns:mc="http://schemas.openxmlformats.org/markup-compatibility/2006" xmlns:o="urn:schemas-microsoft-com:office:office" xmlns:r="http://schemas.openxmlformats.org/officeDocument/2006/relationships" xmlns:m="http://schemas.openxmlformats.org/officeDocument/2006/math" xmlns:v="urn:schemas-microsoft-com:vml" xmlns:wp14="http://schemas.microsoft.com/office/word/2010/wordprocessingDrawing" xmlns:wp="http://schemas.openxmlformats.org/drawingml/2006/wordprocessingDrawing" xmlns:w10="urn:schemas-microsoft-com:office:word" xmlns:w="http://schemas.openxmlformats.org/wordprocessingml/2006/main" xmlns:w14="http://schemas.microsoft.com/office/word/2010/wordml" xmlns:w15="http://schemas.microsoft.com/office/word/2012/wordml" xmlns:wpg="http://schemas.microsoft.com/office/word/2010/wordprocessingGroup" xmlns:wpi="http://schemas.microsoft.com/office/word/2010/wordprocessingInk" xmlns:wne="http://schemas.microsoft.com/office/word/2006/wordml" xmlns:wps="http://schemas.microsoft.com/office/word/2010/wordprocessingShape" mc:Ignorable="w14 w15 wp14">
-  <w:comment w:id="0" w:author="Martijn van Essen" w:date="2016-11-27T13:05:00Z" w:initials="MvE">
+<w:comments xmlns:wpc="http://schemas.microsoft.com/office/word/2010/wordprocessingCanvas" xmlns:cx="http://schemas.microsoft.com/office/drawing/2014/chartex" xmlns:cx1="http://schemas.microsoft.com/office/drawing/2015/9/8/chartex" xmlns:cx2="http://schemas.microsoft.com/office/drawing/2015/10/21/chartex" xmlns:mc="http://schemas.openxmlformats.org/markup-compatibility/2006" xmlns:o="urn:schemas-microsoft-com:office:office" xmlns:r="http://schemas.openxmlformats.org/officeDocument/2006/relationships" xmlns:m="http://schemas.openxmlformats.org/officeDocument/2006/math" xmlns:v="urn:schemas-microsoft-com:vml" xmlns:wp14="http://schemas.microsoft.com/office/word/2010/wordprocessingDrawing" xmlns:wp="http://schemas.openxmlformats.org/drawingml/2006/wordprocessingDrawing" xmlns:w10="urn:schemas-microsoft-com:office:word" xmlns:w="http://schemas.openxmlformats.org/wordprocessingml/2006/main" xmlns:w14="http://schemas.microsoft.com/office/word/2010/wordml" xmlns:w15="http://schemas.microsoft.com/office/word/2012/wordml" xmlns:w16se="http://schemas.microsoft.com/office/word/2015/wordml/symex" xmlns:wpg="http://schemas.microsoft.com/office/word/2010/wordprocessingGroup" xmlns:wpi="http://schemas.microsoft.com/office/word/2010/wordprocessingInk" xmlns:wne="http://schemas.microsoft.com/office/word/2006/wordml" xmlns:wps="http://schemas.microsoft.com/office/word/2010/wordprocessingShape" mc:Ignorable="w14 w15 w16se wp14">
+  <w:comment w:id="1" w:author="Martijn van Essen" w:date="2016-11-27T13:05:00Z" w:initials="MvE">
     <w:p>
       <w:pPr>
         <w:pStyle w:val="Tekstopmerking"/>
@@ -660,13 +792,13 @@
 </file>
 
 <file path=word/commentsExtended.xml><?xml version="1.0" encoding="utf-8"?>
-<w15:commentsEx xmlns:wpc="http://schemas.microsoft.com/office/word/2010/wordprocessingCanvas" xmlns:mc="http://schemas.openxmlformats.org/markup-compatibility/2006" xmlns:o="urn:schemas-microsoft-com:office:office" xmlns:r="http://schemas.openxmlformats.org/officeDocument/2006/relationships" xmlns:m="http://schemas.openxmlformats.org/officeDocument/2006/math" xmlns:v="urn:schemas-microsoft-com:vml" xmlns:wp14="http://schemas.microsoft.com/office/word/2010/wordprocessingDrawing" xmlns:wp="http://schemas.openxmlformats.org/drawingml/2006/wordprocessingDrawing" xmlns:w10="urn:schemas-microsoft-com:office:word" xmlns:w="http://schemas.openxmlformats.org/wordprocessingml/2006/main" xmlns:w14="http://schemas.microsoft.com/office/word/2010/wordml" xmlns:w15="http://schemas.microsoft.com/office/word/2012/wordml" xmlns:wpg="http://schemas.microsoft.com/office/word/2010/wordprocessingGroup" xmlns:wpi="http://schemas.microsoft.com/office/word/2010/wordprocessingInk" xmlns:wne="http://schemas.microsoft.com/office/word/2006/wordml" xmlns:wps="http://schemas.microsoft.com/office/word/2010/wordprocessingShape" mc:Ignorable="w14 w15 wp14">
+<w15:commentsEx xmlns:wpc="http://schemas.microsoft.com/office/word/2010/wordprocessingCanvas" xmlns:cx="http://schemas.microsoft.com/office/drawing/2014/chartex" xmlns:cx1="http://schemas.microsoft.com/office/drawing/2015/9/8/chartex" xmlns:cx2="http://schemas.microsoft.com/office/drawing/2015/10/21/chartex" xmlns:mc="http://schemas.openxmlformats.org/markup-compatibility/2006" xmlns:o="urn:schemas-microsoft-com:office:office" xmlns:r="http://schemas.openxmlformats.org/officeDocument/2006/relationships" xmlns:m="http://schemas.openxmlformats.org/officeDocument/2006/math" xmlns:v="urn:schemas-microsoft-com:vml" xmlns:wp14="http://schemas.microsoft.com/office/word/2010/wordprocessingDrawing" xmlns:wp="http://schemas.openxmlformats.org/drawingml/2006/wordprocessingDrawing" xmlns:w10="urn:schemas-microsoft-com:office:word" xmlns:w="http://schemas.openxmlformats.org/wordprocessingml/2006/main" xmlns:w14="http://schemas.microsoft.com/office/word/2010/wordml" xmlns:w15="http://schemas.microsoft.com/office/word/2012/wordml" xmlns:w16se="http://schemas.microsoft.com/office/word/2015/wordml/symex" xmlns:wpg="http://schemas.microsoft.com/office/word/2010/wordprocessingGroup" xmlns:wpi="http://schemas.microsoft.com/office/word/2010/wordprocessingInk" xmlns:wne="http://schemas.microsoft.com/office/word/2006/wordml" xmlns:wps="http://schemas.microsoft.com/office/word/2010/wordprocessingShape" mc:Ignorable="w14 w15 w16se wp14">
   <w15:commentEx w15:paraId="7958325F" w15:done="0"/>
 </w15:commentsEx>
 </file>
 
 <file path=word/endnotes.xml><?xml version="1.0" encoding="utf-8"?>
-<w:endnotes xmlns:wpc="http://schemas.microsoft.com/office/word/2010/wordprocessingCanvas" xmlns:mc="http://schemas.openxmlformats.org/markup-compatibility/2006" xmlns:o="urn:schemas-microsoft-com:office:office" xmlns:r="http://schemas.openxmlformats.org/officeDocument/2006/relationships" xmlns:m="http://schemas.openxmlformats.org/officeDocument/2006/math" xmlns:v="urn:schemas-microsoft-com:vml" xmlns:wp14="http://schemas.microsoft.com/office/word/2010/wordprocessingDrawing" xmlns:wp="http://schemas.openxmlformats.org/drawingml/2006/wordprocessingDrawing" xmlns:w10="urn:schemas-microsoft-com:office:word" xmlns:w="http://schemas.openxmlformats.org/wordprocessingml/2006/main" xmlns:w14="http://schemas.microsoft.com/office/word/2010/wordml" xmlns:w15="http://schemas.microsoft.com/office/word/2012/wordml" xmlns:wpg="http://schemas.microsoft.com/office/word/2010/wordprocessingGroup" xmlns:wpi="http://schemas.microsoft.com/office/word/2010/wordprocessingInk" xmlns:wne="http://schemas.microsoft.com/office/word/2006/wordml" xmlns:wps="http://schemas.microsoft.com/office/word/2010/wordprocessingShape" mc:Ignorable="w14 w15 wp14">
+<w:endnotes xmlns:wpc="http://schemas.microsoft.com/office/word/2010/wordprocessingCanvas" xmlns:cx="http://schemas.microsoft.com/office/drawing/2014/chartex" xmlns:cx1="http://schemas.microsoft.com/office/drawing/2015/9/8/chartex" xmlns:cx2="http://schemas.microsoft.com/office/drawing/2015/10/21/chartex" xmlns:mc="http://schemas.openxmlformats.org/markup-compatibility/2006" xmlns:o="urn:schemas-microsoft-com:office:office" xmlns:r="http://schemas.openxmlformats.org/officeDocument/2006/relationships" xmlns:m="http://schemas.openxmlformats.org/officeDocument/2006/math" xmlns:v="urn:schemas-microsoft-com:vml" xmlns:wp14="http://schemas.microsoft.com/office/word/2010/wordprocessingDrawing" xmlns:wp="http://schemas.openxmlformats.org/drawingml/2006/wordprocessingDrawing" xmlns:w10="urn:schemas-microsoft-com:office:word" xmlns:w="http://schemas.openxmlformats.org/wordprocessingml/2006/main" xmlns:w14="http://schemas.microsoft.com/office/word/2010/wordml" xmlns:w15="http://schemas.microsoft.com/office/word/2012/wordml" xmlns:w16se="http://schemas.microsoft.com/office/word/2015/wordml/symex" xmlns:wpg="http://schemas.microsoft.com/office/word/2010/wordprocessingGroup" xmlns:wpi="http://schemas.microsoft.com/office/word/2010/wordprocessingInk" xmlns:wne="http://schemas.microsoft.com/office/word/2006/wordml" xmlns:wps="http://schemas.microsoft.com/office/word/2010/wordprocessingShape" mc:Ignorable="w14 w15 w16se wp14">
   <w:endnote w:type="separator" w:id="-1">
     <w:p>
       <w:pPr>
@@ -698,7 +830,7 @@
 </file>
 
 <file path=word/footer1.xml><?xml version="1.0" encoding="utf-8"?>
-<w:ftr xmlns:wpc="http://schemas.microsoft.com/office/word/2010/wordprocessingCanvas" xmlns:mc="http://schemas.openxmlformats.org/markup-compatibility/2006" xmlns:o="urn:schemas-microsoft-com:office:office" xmlns:r="http://schemas.openxmlformats.org/officeDocument/2006/relationships" xmlns:m="http://schemas.openxmlformats.org/officeDocument/2006/math" xmlns:v="urn:schemas-microsoft-com:vml" xmlns:wp14="http://schemas.microsoft.com/office/word/2010/wordprocessingDrawing" xmlns:wp="http://schemas.openxmlformats.org/drawingml/2006/wordprocessingDrawing" xmlns:w10="urn:schemas-microsoft-com:office:word" xmlns:w="http://schemas.openxmlformats.org/wordprocessingml/2006/main" xmlns:w14="http://schemas.microsoft.com/office/word/2010/wordml" xmlns:w15="http://schemas.microsoft.com/office/word/2012/wordml" xmlns:wpg="http://schemas.microsoft.com/office/word/2010/wordprocessingGroup" xmlns:wpi="http://schemas.microsoft.com/office/word/2010/wordprocessingInk" xmlns:wne="http://schemas.microsoft.com/office/word/2006/wordml" xmlns:wps="http://schemas.microsoft.com/office/word/2010/wordprocessingShape" mc:Ignorable="w14 w15 wp14">
+<w:ftr xmlns:wpc="http://schemas.microsoft.com/office/word/2010/wordprocessingCanvas" xmlns:cx="http://schemas.microsoft.com/office/drawing/2014/chartex" xmlns:cx1="http://schemas.microsoft.com/office/drawing/2015/9/8/chartex" xmlns:cx2="http://schemas.microsoft.com/office/drawing/2015/10/21/chartex" xmlns:mc="http://schemas.openxmlformats.org/markup-compatibility/2006" xmlns:o="urn:schemas-microsoft-com:office:office" xmlns:r="http://schemas.openxmlformats.org/officeDocument/2006/relationships" xmlns:m="http://schemas.openxmlformats.org/officeDocument/2006/math" xmlns:v="urn:schemas-microsoft-com:vml" xmlns:wp14="http://schemas.microsoft.com/office/word/2010/wordprocessingDrawing" xmlns:wp="http://schemas.openxmlformats.org/drawingml/2006/wordprocessingDrawing" xmlns:w10="urn:schemas-microsoft-com:office:word" xmlns:w="http://schemas.openxmlformats.org/wordprocessingml/2006/main" xmlns:w14="http://schemas.microsoft.com/office/word/2010/wordml" xmlns:w15="http://schemas.microsoft.com/office/word/2012/wordml" xmlns:w16se="http://schemas.microsoft.com/office/word/2015/wordml/symex" xmlns:wpg="http://schemas.microsoft.com/office/word/2010/wordprocessingGroup" xmlns:wpi="http://schemas.microsoft.com/office/word/2010/wordprocessingInk" xmlns:wne="http://schemas.microsoft.com/office/word/2006/wordml" xmlns:wps="http://schemas.microsoft.com/office/word/2010/wordprocessingShape" mc:Ignorable="w14 w15 w16se wp14">
   <w:p>
     <w:pPr>
       <w:pStyle w:val="Voettekst"/>
@@ -917,7 +1049,7 @@
 </file>
 
 <file path=word/footnotes.xml><?xml version="1.0" encoding="utf-8"?>
-<w:footnotes xmlns:wpc="http://schemas.microsoft.com/office/word/2010/wordprocessingCanvas" xmlns:mc="http://schemas.openxmlformats.org/markup-compatibility/2006" xmlns:o="urn:schemas-microsoft-com:office:office" xmlns:r="http://schemas.openxmlformats.org/officeDocument/2006/relationships" xmlns:m="http://schemas.openxmlformats.org/officeDocument/2006/math" xmlns:v="urn:schemas-microsoft-com:vml" xmlns:wp14="http://schemas.microsoft.com/office/word/2010/wordprocessingDrawing" xmlns:wp="http://schemas.openxmlformats.org/drawingml/2006/wordprocessingDrawing" xmlns:w10="urn:schemas-microsoft-com:office:word" xmlns:w="http://schemas.openxmlformats.org/wordprocessingml/2006/main" xmlns:w14="http://schemas.microsoft.com/office/word/2010/wordml" xmlns:w15="http://schemas.microsoft.com/office/word/2012/wordml" xmlns:wpg="http://schemas.microsoft.com/office/word/2010/wordprocessingGroup" xmlns:wpi="http://schemas.microsoft.com/office/word/2010/wordprocessingInk" xmlns:wne="http://schemas.microsoft.com/office/word/2006/wordml" xmlns:wps="http://schemas.microsoft.com/office/word/2010/wordprocessingShape" mc:Ignorable="w14 w15 wp14">
+<w:footnotes xmlns:wpc="http://schemas.microsoft.com/office/word/2010/wordprocessingCanvas" xmlns:cx="http://schemas.microsoft.com/office/drawing/2014/chartex" xmlns:cx1="http://schemas.microsoft.com/office/drawing/2015/9/8/chartex" xmlns:cx2="http://schemas.microsoft.com/office/drawing/2015/10/21/chartex" xmlns:mc="http://schemas.openxmlformats.org/markup-compatibility/2006" xmlns:o="urn:schemas-microsoft-com:office:office" xmlns:r="http://schemas.openxmlformats.org/officeDocument/2006/relationships" xmlns:m="http://schemas.openxmlformats.org/officeDocument/2006/math" xmlns:v="urn:schemas-microsoft-com:vml" xmlns:wp14="http://schemas.microsoft.com/office/word/2010/wordprocessingDrawing" xmlns:wp="http://schemas.openxmlformats.org/drawingml/2006/wordprocessingDrawing" xmlns:w10="urn:schemas-microsoft-com:office:word" xmlns:w="http://schemas.openxmlformats.org/wordprocessingml/2006/main" xmlns:w14="http://schemas.microsoft.com/office/word/2010/wordml" xmlns:w15="http://schemas.microsoft.com/office/word/2012/wordml" xmlns:w16se="http://schemas.microsoft.com/office/word/2015/wordml/symex" xmlns:wpg="http://schemas.microsoft.com/office/word/2010/wordprocessingGroup" xmlns:wpi="http://schemas.microsoft.com/office/word/2010/wordprocessingInk" xmlns:wne="http://schemas.microsoft.com/office/word/2006/wordml" xmlns:wps="http://schemas.microsoft.com/office/word/2010/wordprocessingShape" mc:Ignorable="w14 w15 w16se wp14">
   <w:footnote w:type="separator" w:id="-1">
     <w:p>
       <w:pPr>
@@ -949,7 +1081,7 @@
 </file>
 
 <file path=word/header1.xml><?xml version="1.0" encoding="utf-8"?>
-<w:hdr xmlns:wpc="http://schemas.microsoft.com/office/word/2010/wordprocessingCanvas" xmlns:mc="http://schemas.openxmlformats.org/markup-compatibility/2006" xmlns:o="urn:schemas-microsoft-com:office:office" xmlns:r="http://schemas.openxmlformats.org/officeDocument/2006/relationships" xmlns:m="http://schemas.openxmlformats.org/officeDocument/2006/math" xmlns:v="urn:schemas-microsoft-com:vml" xmlns:wp14="http://schemas.microsoft.com/office/word/2010/wordprocessingDrawing" xmlns:wp="http://schemas.openxmlformats.org/drawingml/2006/wordprocessingDrawing" xmlns:w10="urn:schemas-microsoft-com:office:word" xmlns:w="http://schemas.openxmlformats.org/wordprocessingml/2006/main" xmlns:w14="http://schemas.microsoft.com/office/word/2010/wordml" xmlns:w15="http://schemas.microsoft.com/office/word/2012/wordml" xmlns:wpg="http://schemas.microsoft.com/office/word/2010/wordprocessingGroup" xmlns:wpi="http://schemas.microsoft.com/office/word/2010/wordprocessingInk" xmlns:wne="http://schemas.microsoft.com/office/word/2006/wordml" xmlns:wps="http://schemas.microsoft.com/office/word/2010/wordprocessingShape" mc:Ignorable="w14 w15 wp14">
+<w:hdr xmlns:wpc="http://schemas.microsoft.com/office/word/2010/wordprocessingCanvas" xmlns:cx="http://schemas.microsoft.com/office/drawing/2014/chartex" xmlns:cx1="http://schemas.microsoft.com/office/drawing/2015/9/8/chartex" xmlns:cx2="http://schemas.microsoft.com/office/drawing/2015/10/21/chartex" xmlns:mc="http://schemas.openxmlformats.org/markup-compatibility/2006" xmlns:o="urn:schemas-microsoft-com:office:office" xmlns:r="http://schemas.openxmlformats.org/officeDocument/2006/relationships" xmlns:m="http://schemas.openxmlformats.org/officeDocument/2006/math" xmlns:v="urn:schemas-microsoft-com:vml" xmlns:wp14="http://schemas.microsoft.com/office/word/2010/wordprocessingDrawing" xmlns:wp="http://schemas.openxmlformats.org/drawingml/2006/wordprocessingDrawing" xmlns:w10="urn:schemas-microsoft-com:office:word" xmlns:w="http://schemas.openxmlformats.org/wordprocessingml/2006/main" xmlns:w14="http://schemas.microsoft.com/office/word/2010/wordml" xmlns:w15="http://schemas.microsoft.com/office/word/2012/wordml" xmlns:w16se="http://schemas.microsoft.com/office/word/2015/wordml/symex" xmlns:wpg="http://schemas.microsoft.com/office/word/2010/wordprocessingGroup" xmlns:wpi="http://schemas.microsoft.com/office/word/2010/wordprocessingInk" xmlns:wne="http://schemas.microsoft.com/office/word/2006/wordml" xmlns:wps="http://schemas.microsoft.com/office/word/2010/wordprocessingShape" mc:Ignorable="w14 w15 w16se wp14">
   <w:tbl>
     <w:tblPr>
       <w:tblStyle w:val="Tabelraster"/>
@@ -1230,7 +1362,7 @@
 </file>
 
 <file path=word/numbering.xml><?xml version="1.0" encoding="utf-8"?>
-<w:numbering xmlns:wpc="http://schemas.microsoft.com/office/word/2010/wordprocessingCanvas" xmlns:mc="http://schemas.openxmlformats.org/markup-compatibility/2006" xmlns:o="urn:schemas-microsoft-com:office:office" xmlns:r="http://schemas.openxmlformats.org/officeDocument/2006/relationships" xmlns:m="http://schemas.openxmlformats.org/officeDocument/2006/math" xmlns:v="urn:schemas-microsoft-com:vml" xmlns:wp14="http://schemas.microsoft.com/office/word/2010/wordprocessingDrawing" xmlns:wp="http://schemas.openxmlformats.org/drawingml/2006/wordprocessingDrawing" xmlns:w10="urn:schemas-microsoft-com:office:word" xmlns:w="http://schemas.openxmlformats.org/wordprocessingml/2006/main" xmlns:w14="http://schemas.microsoft.com/office/word/2010/wordml" xmlns:w15="http://schemas.microsoft.com/office/word/2012/wordml" xmlns:wpg="http://schemas.microsoft.com/office/word/2010/wordprocessingGroup" xmlns:wpi="http://schemas.microsoft.com/office/word/2010/wordprocessingInk" xmlns:wne="http://schemas.microsoft.com/office/word/2006/wordml" xmlns:wps="http://schemas.microsoft.com/office/word/2010/wordprocessingShape" mc:Ignorable="w14 w15 wp14">
+<w:numbering xmlns:wpc="http://schemas.microsoft.com/office/word/2010/wordprocessingCanvas" xmlns:cx="http://schemas.microsoft.com/office/drawing/2014/chartex" xmlns:cx1="http://schemas.microsoft.com/office/drawing/2015/9/8/chartex" xmlns:cx2="http://schemas.microsoft.com/office/drawing/2015/10/21/chartex" xmlns:mc="http://schemas.openxmlformats.org/markup-compatibility/2006" xmlns:o="urn:schemas-microsoft-com:office:office" xmlns:r="http://schemas.openxmlformats.org/officeDocument/2006/relationships" xmlns:m="http://schemas.openxmlformats.org/officeDocument/2006/math" xmlns:v="urn:schemas-microsoft-com:vml" xmlns:wp14="http://schemas.microsoft.com/office/word/2010/wordprocessingDrawing" xmlns:wp="http://schemas.openxmlformats.org/drawingml/2006/wordprocessingDrawing" xmlns:w10="urn:schemas-microsoft-com:office:word" xmlns:w="http://schemas.openxmlformats.org/wordprocessingml/2006/main" xmlns:w14="http://schemas.microsoft.com/office/word/2010/wordml" xmlns:w15="http://schemas.microsoft.com/office/word/2012/wordml" xmlns:w16se="http://schemas.microsoft.com/office/word/2015/wordml/symex" xmlns:wpg="http://schemas.microsoft.com/office/word/2010/wordprocessingGroup" xmlns:wpi="http://schemas.microsoft.com/office/word/2010/wordprocessingInk" xmlns:wne="http://schemas.microsoft.com/office/word/2006/wordml" xmlns:wps="http://schemas.microsoft.com/office/word/2010/wordprocessingShape" mc:Ignorable="w14 w15 w16se wp14">
   <w:abstractNum w:abstractNumId="0" w15:restartNumberingAfterBreak="0">
     <w:nsid w:val="3C6534E2"/>
     <w:multiLevelType w:val="multilevel"/>
@@ -1842,7 +1974,7 @@
 </file>
 
 <file path=word/people.xml><?xml version="1.0" encoding="utf-8"?>
-<w15:people xmlns:wpc="http://schemas.microsoft.com/office/word/2010/wordprocessingCanvas" xmlns:mc="http://schemas.openxmlformats.org/markup-compatibility/2006" xmlns:o="urn:schemas-microsoft-com:office:office" xmlns:r="http://schemas.openxmlformats.org/officeDocument/2006/relationships" xmlns:m="http://schemas.openxmlformats.org/officeDocument/2006/math" xmlns:v="urn:schemas-microsoft-com:vml" xmlns:wp14="http://schemas.microsoft.com/office/word/2010/wordprocessingDrawing" xmlns:wp="http://schemas.openxmlformats.org/drawingml/2006/wordprocessingDrawing" xmlns:w10="urn:schemas-microsoft-com:office:word" xmlns:w="http://schemas.openxmlformats.org/wordprocessingml/2006/main" xmlns:w14="http://schemas.microsoft.com/office/word/2010/wordml" xmlns:w15="http://schemas.microsoft.com/office/word/2012/wordml" xmlns:wpg="http://schemas.microsoft.com/office/word/2010/wordprocessingGroup" xmlns:wpi="http://schemas.microsoft.com/office/word/2010/wordprocessingInk" xmlns:wne="http://schemas.microsoft.com/office/word/2006/wordml" xmlns:wps="http://schemas.microsoft.com/office/word/2010/wordprocessingShape" mc:Ignorable="w14 w15 wp14">
+<w15:people xmlns:wpc="http://schemas.microsoft.com/office/word/2010/wordprocessingCanvas" xmlns:cx="http://schemas.microsoft.com/office/drawing/2014/chartex" xmlns:cx1="http://schemas.microsoft.com/office/drawing/2015/9/8/chartex" xmlns:cx2="http://schemas.microsoft.com/office/drawing/2015/10/21/chartex" xmlns:mc="http://schemas.openxmlformats.org/markup-compatibility/2006" xmlns:o="urn:schemas-microsoft-com:office:office" xmlns:r="http://schemas.openxmlformats.org/officeDocument/2006/relationships" xmlns:m="http://schemas.openxmlformats.org/officeDocument/2006/math" xmlns:v="urn:schemas-microsoft-com:vml" xmlns:wp14="http://schemas.microsoft.com/office/word/2010/wordprocessingDrawing" xmlns:wp="http://schemas.openxmlformats.org/drawingml/2006/wordprocessingDrawing" xmlns:w10="urn:schemas-microsoft-com:office:word" xmlns:w="http://schemas.openxmlformats.org/wordprocessingml/2006/main" xmlns:w14="http://schemas.microsoft.com/office/word/2010/wordml" xmlns:w15="http://schemas.microsoft.com/office/word/2012/wordml" xmlns:w16se="http://schemas.microsoft.com/office/word/2015/wordml/symex" xmlns:wpg="http://schemas.microsoft.com/office/word/2010/wordprocessingGroup" xmlns:wpi="http://schemas.microsoft.com/office/word/2010/wordprocessingInk" xmlns:wne="http://schemas.microsoft.com/office/word/2006/wordml" xmlns:wps="http://schemas.microsoft.com/office/word/2010/wordprocessingShape" mc:Ignorable="w14 w15 w16se wp14">
   <w15:person w15:author="Martijn van Essen">
     <w15:presenceInfo w15:providerId="Windows Live" w15:userId="ed72dcd78cf2af4f"/>
   </w15:person>
@@ -1850,7 +1982,7 @@
 </file>
 
 <file path=word/styles.xml><?xml version="1.0" encoding="utf-8"?>
-<w:styles xmlns:mc="http://schemas.openxmlformats.org/markup-compatibility/2006" xmlns:r="http://schemas.openxmlformats.org/officeDocument/2006/relationships" xmlns:w="http://schemas.openxmlformats.org/wordprocessingml/2006/main" xmlns:w14="http://schemas.microsoft.com/office/word/2010/wordml" xmlns:w15="http://schemas.microsoft.com/office/word/2012/wordml" mc:Ignorable="w14 w15">
+<w:styles xmlns:mc="http://schemas.openxmlformats.org/markup-compatibility/2006" xmlns:r="http://schemas.openxmlformats.org/officeDocument/2006/relationships" xmlns:w="http://schemas.openxmlformats.org/wordprocessingml/2006/main" xmlns:w14="http://schemas.microsoft.com/office/word/2010/wordml" xmlns:w15="http://schemas.microsoft.com/office/word/2012/wordml" xmlns:w16se="http://schemas.microsoft.com/office/word/2015/wordml/symex" mc:Ignorable="w14 w15 w16se">
   <w:docDefaults>
     <w:rPrDefault>
       <w:rPr>
@@ -1864,7 +1996,7 @@
       </w:pPr>
     </w:pPrDefault>
   </w:docDefaults>
-  <w:latentStyles w:defLockedState="0" w:defUIPriority="99" w:defSemiHidden="0" w:defUnhideWhenUsed="0" w:defQFormat="0" w:count="371">
+  <w:latentStyles w:defLockedState="0" w:defUIPriority="99" w:defSemiHidden="0" w:defUnhideWhenUsed="0" w:defQFormat="0" w:count="372">
     <w:lsdException w:name="Normal" w:uiPriority="0" w:qFormat="1"/>
     <w:lsdException w:name="heading 1" w:uiPriority="9" w:qFormat="1"/>
     <w:lsdException w:name="heading 2" w:semiHidden="1" w:uiPriority="9" w:unhideWhenUsed="1" w:qFormat="1"/>
@@ -1970,7 +2102,6 @@
     <w:lsdException w:name="HTML Sample" w:semiHidden="1" w:unhideWhenUsed="1"/>
     <w:lsdException w:name="HTML Typewriter" w:semiHidden="1" w:unhideWhenUsed="1"/>
     <w:lsdException w:name="HTML Variable" w:semiHidden="1" w:unhideWhenUsed="1"/>
-    <w:lsdException w:name="Normal Table" w:semiHidden="1" w:unhideWhenUsed="1"/>
     <w:lsdException w:name="annotation subject" w:semiHidden="1" w:unhideWhenUsed="1"/>
     <w:lsdException w:name="No List" w:semiHidden="1" w:unhideWhenUsed="1"/>
     <w:lsdException w:name="Outline List 1" w:semiHidden="1" w:unhideWhenUsed="1"/>
@@ -2017,10 +2148,8 @@
     <w:lsdException w:name="Table Subtle 2" w:semiHidden="1" w:unhideWhenUsed="1"/>
     <w:lsdException w:name="Table Web 1" w:semiHidden="1" w:unhideWhenUsed="1"/>
     <w:lsdException w:name="Table Web 2" w:semiHidden="1" w:unhideWhenUsed="1"/>
-    <w:lsdException w:name="Table Web 3" w:semiHidden="1" w:unhideWhenUsed="1"/>
     <w:lsdException w:name="Balloon Text" w:semiHidden="1" w:unhideWhenUsed="1"/>
     <w:lsdException w:name="Table Grid" w:uiPriority="39" w:qFormat="1"/>
-    <w:lsdException w:name="Table Theme" w:semiHidden="1" w:unhideWhenUsed="1"/>
     <w:lsdException w:name="Placeholder Text" w:semiHidden="1"/>
     <w:lsdException w:name="Light Shading" w:uiPriority="60"/>
     <w:lsdException w:name="Light List" w:uiPriority="61"/>
@@ -2232,6 +2361,7 @@
     <w:lsdException w:name="List Table 5 Dark Accent 6" w:uiPriority="50"/>
     <w:lsdException w:name="List Table 6 Colorful Accent 6" w:uiPriority="51"/>
     <w:lsdException w:name="List Table 7 Colorful Accent 6" w:uiPriority="52"/>
+    <w:lsdException w:name="Mention" w:semiHidden="1" w:unhideWhenUsed="1"/>
   </w:latentStyles>
   <w:style w:type="paragraph" w:default="1" w:styleId="Standaard">
     <w:name w:val="Normal"/>
@@ -2708,17 +2838,21 @@
 </file>
 
 <file path=customXml/item1.xml><?xml version="1.0" encoding="utf-8"?>
-<s:customData xmlns="http://www.wps.cn/officeDocument/2013/wpsCustomData" xmlns:s="http://www.wps.cn/officeDocument/2013/wpsCustomData">
-  <customSectProps>
-    <customSectPr/>
-  </customSectProps>
-  <customShpExts>
-    <customShpInfo spid="_x0000_s1026" textRotate="1"/>
-  </customShpExts>
-</s:customData>
+<p:properties xmlns:p="http://schemas.microsoft.com/office/2006/metadata/properties" xmlns:xsi="http://www.w3.org/2001/XMLSchema-instance" xmlns:pc="http://schemas.microsoft.com/office/infopath/2007/PartnerControls">
+  <documentManagement/>
+</p:properties>
 </file>
 
 <file path=customXml/item2.xml><?xml version="1.0" encoding="utf-8"?>
+<?mso-contentType ?>
+<FormTemplates xmlns="http://schemas.microsoft.com/sharepoint/v3/contenttype/forms">
+  <Display>DocumentLibraryForm</Display>
+  <Edit>DocumentLibraryForm</Edit>
+  <New>DocumentLibraryForm</New>
+</FormTemplates>
+</file>
+
+<file path=customXml/item3.xml><?xml version="1.0" encoding="utf-8"?>
 <ct:contentTypeSchema xmlns:ct="http://schemas.microsoft.com/office/2006/metadata/contentType" xmlns:ma="http://schemas.microsoft.com/office/2006/metadata/properties/metaAttributes" ct:_="" ma:_="" ma:contentTypeName="Document" ma:contentTypeID="0x01010033E9D09C57E4594C9C9D8B274454AC17" ma:contentTypeVersion="0" ma:contentTypeDescription="Een nieuw document maken." ma:contentTypeScope="" ma:versionID="606f6863d8e6687148bdf33c7974d2ad">
   <xsd:schema xmlns:xsd="http://www.w3.org/2001/XMLSchema" xmlns:xs="http://www.w3.org/2001/XMLSchema" xmlns:p="http://schemas.microsoft.com/office/2006/metadata/properties" targetNamespace="http://schemas.microsoft.com/office/2006/metadata/properties" ma:root="true" ma:fieldsID="be4edde9ce98d2e215d3fd6c49e08e23">
     <xsd:element name="properties">
@@ -2832,19 +2966,15 @@
 </ct:contentTypeSchema>
 </file>
 
-<file path=customXml/item3.xml><?xml version="1.0" encoding="utf-8"?>
-<?mso-contentType ?>
-<FormTemplates xmlns="http://schemas.microsoft.com/sharepoint/v3/contenttype/forms">
-  <Display>DocumentLibraryForm</Display>
-  <Edit>DocumentLibraryForm</Edit>
-  <New>DocumentLibraryForm</New>
-</FormTemplates>
-</file>
-
 <file path=customXml/item4.xml><?xml version="1.0" encoding="utf-8"?>
-<p:properties xmlns:p="http://schemas.microsoft.com/office/2006/metadata/properties" xmlns:xsi="http://www.w3.org/2001/XMLSchema-instance" xmlns:pc="http://schemas.microsoft.com/office/infopath/2007/PartnerControls">
-  <documentManagement/>
-</p:properties>
+<s:customData xmlns="http://www.wps.cn/officeDocument/2013/wpsCustomData" xmlns:s="http://www.wps.cn/officeDocument/2013/wpsCustomData">
+  <customSectProps>
+    <customSectPr/>
+  </customSectProps>
+  <customShpExts>
+    <customShpInfo spid="_x0000_s1026" textRotate="1"/>
+  </customShpExts>
+</s:customData>
 </file>
 
 <file path=customXml/item5.xml><?xml version="1.0" encoding="utf-8"?>
@@ -2852,14 +2982,23 @@
 </file>
 
 <file path=customXml/itemProps1.xml><?xml version="1.0" encoding="utf-8"?>
-<ds:datastoreItem xmlns:ds="http://schemas.openxmlformats.org/officeDocument/2006/customXml" ds:itemID="{B1977F7D-205B-4081-913C-38D41E755F92}">
+<ds:datastoreItem xmlns:ds="http://schemas.openxmlformats.org/officeDocument/2006/customXml" ds:itemID="{89E6E585-FC90-44A9-AB71-B854074A975A}">
   <ds:schemaRefs>
-    <ds:schemaRef ds:uri="http://www.wps.cn/officeDocument/2013/wpsCustomData"/>
+    <ds:schemaRef ds:uri="http://schemas.microsoft.com/office/2006/metadata/properties"/>
+    <ds:schemaRef ds:uri="http://schemas.microsoft.com/office/infopath/2007/PartnerControls"/>
   </ds:schemaRefs>
 </ds:datastoreItem>
 </file>
 
 <file path=customXml/itemProps2.xml><?xml version="1.0" encoding="utf-8"?>
+<ds:datastoreItem xmlns:ds="http://schemas.openxmlformats.org/officeDocument/2006/customXml" ds:itemID="{26FF3A1B-8F3C-455B-A7A3-D8F594570E26}">
+  <ds:schemaRefs>
+    <ds:schemaRef ds:uri="http://schemas.microsoft.com/sharepoint/v3/contenttype/forms"/>
+  </ds:schemaRefs>
+</ds:datastoreItem>
+</file>
+
+<file path=customXml/itemProps3.xml><?xml version="1.0" encoding="utf-8"?>
 <ds:datastoreItem xmlns:ds="http://schemas.openxmlformats.org/officeDocument/2006/customXml" ds:itemID="{D168F6D0-F327-43A6-9E31-1D879FE4077D}">
   <ds:schemaRefs>
     <ds:schemaRef ds:uri="http://schemas.microsoft.com/office/2006/metadata/contentType"/>
@@ -2875,25 +3014,16 @@
 </ds:datastoreItem>
 </file>
 
-<file path=customXml/itemProps3.xml><?xml version="1.0" encoding="utf-8"?>
-<ds:datastoreItem xmlns:ds="http://schemas.openxmlformats.org/officeDocument/2006/customXml" ds:itemID="{26FF3A1B-8F3C-455B-A7A3-D8F594570E26}">
+<file path=customXml/itemProps4.xml><?xml version="1.0" encoding="utf-8"?>
+<ds:datastoreItem xmlns:ds="http://schemas.openxmlformats.org/officeDocument/2006/customXml" ds:itemID="{B1977F7D-205B-4081-913C-38D41E755F92}">
   <ds:schemaRefs>
-    <ds:schemaRef ds:uri="http://schemas.microsoft.com/sharepoint/v3/contenttype/forms"/>
-  </ds:schemaRefs>
-</ds:datastoreItem>
-</file>
-
-<file path=customXml/itemProps4.xml><?xml version="1.0" encoding="utf-8"?>
-<ds:datastoreItem xmlns:ds="http://schemas.openxmlformats.org/officeDocument/2006/customXml" ds:itemID="{89E6E585-FC90-44A9-AB71-B854074A975A}">
-  <ds:schemaRefs>
-    <ds:schemaRef ds:uri="http://schemas.microsoft.com/office/2006/metadata/properties"/>
-    <ds:schemaRef ds:uri="http://schemas.microsoft.com/office/infopath/2007/PartnerControls"/>
+    <ds:schemaRef ds:uri="http://www.wps.cn/officeDocument/2013/wpsCustomData"/>
   </ds:schemaRefs>
 </ds:datastoreItem>
 </file>
 
 <file path=customXml/itemProps5.xml><?xml version="1.0" encoding="utf-8"?>
-<ds:datastoreItem xmlns:ds="http://schemas.openxmlformats.org/officeDocument/2006/customXml" ds:itemID="{45AF6A1B-700A-4074-B488-F70A05DBD675}">
+<ds:datastoreItem xmlns:ds="http://schemas.openxmlformats.org/officeDocument/2006/customXml" ds:itemID="{33CDDC4F-EB4D-4A68-AAD1-802024199307}">
   <ds:schemaRefs>
     <ds:schemaRef ds:uri="http://schemas.openxmlformats.org/officeDocument/2006/bibliography"/>
   </ds:schemaRefs>

</xml_diff>